<commit_message>
Finished assignment 4b and overview
</commit_message>
<xml_diff>
--- a/Advanced Javascript/Assignments/Assignment 4B Overview.docx
+++ b/Advanced Javascript/Assignments/Assignment 4B Overview.docx
@@ -3,16 +3,286 @@
 <w:document xmlns:wpc="http://schemas.microsoft.com/office/word/2010/wordprocessingCanvas" xmlns:cx="http://schemas.microsoft.com/office/drawing/2014/chartex" xmlns:cx1="http://schemas.microsoft.com/office/drawing/2015/9/8/chartex" xmlns:cx2="http://schemas.microsoft.com/office/drawing/2015/10/21/chartex" xmlns:cx3="http://schemas.microsoft.com/office/drawing/2016/5/9/chartex" xmlns:cx4="http://schemas.microsoft.com/office/drawing/2016/5/10/chartex" xmlns:cx5="http://schemas.microsoft.com/office/drawing/2016/5/11/chartex" xmlns:cx6="http://schemas.microsoft.com/office/drawing/2016/5/12/chartex" xmlns:cx7="http://schemas.microsoft.com/office/drawing/2016/5/13/chartex" xmlns:cx8="http://schemas.microsoft.com/office/drawing/2016/5/14/chartex" xmlns:mc="http://schemas.openxmlformats.org/markup-compatibility/2006" xmlns:aink="http://schemas.microsoft.com/office/drawing/2016/ink" xmlns:am3d="http://schemas.microsoft.com/office/drawing/2017/model3d" xmlns:o="urn:schemas-microsoft-com:office:office" xmlns:r="http://schemas.openxmlformats.org/officeDocument/2006/relationships" xmlns:m="http://schemas.openxmlformats.org/officeDocument/2006/math" xmlns:v="urn:schemas-microsoft-com:vml" xmlns:wp14="http://schemas.microsoft.com/office/word/2010/wordprocessingDrawing" xmlns:wp="http://schemas.openxmlformats.org/drawingml/2006/wordprocessingDrawing" xmlns:w10="urn:schemas-microsoft-com:office:word" xmlns:w="http://schemas.openxmlformats.org/wordprocessingml/2006/main" xmlns:w14="http://schemas.microsoft.com/office/word/2010/wordml" xmlns:w15="http://schemas.microsoft.com/office/word/2012/wordml" xmlns:w16cid="http://schemas.microsoft.com/office/word/2016/wordml/cid" xmlns:w16se="http://schemas.microsoft.com/office/word/2015/wordml/symex" xmlns:wpg="http://schemas.microsoft.com/office/word/2010/wordprocessingGroup" xmlns:wpi="http://schemas.microsoft.com/office/word/2010/wordprocessingInk" xmlns:wne="http://schemas.microsoft.com/office/word/2006/wordml" xmlns:wps="http://schemas.microsoft.com/office/word/2010/wordprocessingShape" mc:Ignorable="w14 w15 w16se w16cid wp14">
   <w:body>
     <w:p>
-      <w:r>
+      <w:pPr>
+        <w:spacing w:line="480" w:lineRule="auto"/>
         <w:rPr>
           <w:b/>
           <w:bCs/>
           <w:u w:val="single"/>
         </w:rPr>
-        <w:t>Assignment 4B - Overview</w:t>
+      </w:pPr>
+      <w:r>
+        <w:rPr>
+          <w:b/>
+          <w:bCs/>
+          <w:u w:val="single"/>
+        </w:rPr>
+        <w:t xml:space="preserve">Assignment 4B </w:t>
+      </w:r>
+      <w:r>
+        <w:rPr>
+          <w:b/>
+          <w:bCs/>
+          <w:u w:val="single"/>
+        </w:rPr>
+        <w:t>–</w:t>
+      </w:r>
+      <w:r>
+        <w:rPr>
+          <w:b/>
+          <w:bCs/>
+          <w:u w:val="single"/>
+        </w:rPr>
+        <w:t xml:space="preserve"> Overview</w:t>
+      </w:r>
+      <w:r>
+        <w:rPr>
+          <w:b/>
+          <w:bCs/>
+          <w:u w:val="single"/>
+        </w:rPr>
+        <w:t xml:space="preserve"> – Kevin Tran</w:t>
       </w:r>
       <w:bookmarkStart w:id="0" w:name="_GoBack"/>
       <w:bookmarkEnd w:id="0"/>
+    </w:p>
+    <w:p>
+      <w:pPr>
+        <w:spacing w:line="480" w:lineRule="auto"/>
+        <w:ind w:firstLine="720"/>
+      </w:pPr>
+      <w:r>
+        <w:t>Initially, I found this assignment to be challenging. I have never learned or seen React before. It was a big jump trying to understand components, props, state and effect.</w:t>
+      </w:r>
+      <w:r>
+        <w:t xml:space="preserve"> </w:t>
+      </w:r>
+      <w:r>
+        <w:t>Before starting the</w:t>
+      </w:r>
+      <w:r>
+        <w:t xml:space="preserve"> </w:t>
+      </w:r>
+      <w:r>
+        <w:t>assignment, I spent some time reviewing React and the different pieces of it.</w:t>
+      </w:r>
+      <w:r>
+        <w:t xml:space="preserve"> I found a </w:t>
+      </w:r>
+      <w:r>
+        <w:t>guide on getting started with React that helped with me because it broke down the parts and gave a good explanation of them.</w:t>
+      </w:r>
+      <w:r>
+        <w:t xml:space="preserve"> Also, the React Developer Tools plugin that we downloaded was very helpful with showing how the different parts were interacting with each other.</w:t>
+      </w:r>
+    </w:p>
+    <w:p>
+      <w:pPr>
+        <w:spacing w:line="480" w:lineRule="auto"/>
+        <w:ind w:firstLine="720"/>
+      </w:pPr>
+      <w:r>
+        <w:t xml:space="preserve">I knew that if we wanted to store the previous stocks that it would have to be in a list. After that, I thought it would be a good idea to have a separate component to store the previous stocks. When I was thinking about when the previous stock should be stored, I decided to use a `save` button. </w:t>
+      </w:r>
+    </w:p>
+    <w:p>
+      <w:pPr>
+        <w:spacing w:line="480" w:lineRule="auto"/>
+        <w:ind w:firstLine="720"/>
+      </w:pPr>
+      <w:r>
+        <w:t xml:space="preserve"> Looking at the 4A that we have built together, I was still confused about props</w:t>
+      </w:r>
+      <w:r>
+        <w:t>.</w:t>
+      </w:r>
+      <w:r>
+        <w:t xml:space="preserve"> In StockPriceHistoryDisplay, we had </w:t>
+      </w:r>
+      <w:proofErr w:type="gramStart"/>
+      <w:r>
+        <w:t>props.history</w:t>
+      </w:r>
+      <w:proofErr w:type="gramEnd"/>
+      <w:r>
+        <w:t xml:space="preserve"> in the second argument. I had no idea where this </w:t>
+      </w:r>
+      <w:proofErr w:type="gramStart"/>
+      <w:r>
+        <w:t>props.history</w:t>
+      </w:r>
+      <w:proofErr w:type="gramEnd"/>
+      <w:r>
+        <w:t xml:space="preserve"> was coming from! After some searching, I noticed there was also </w:t>
+      </w:r>
+      <w:proofErr w:type="gramStart"/>
+      <w:r>
+        <w:t>props.history</w:t>
+      </w:r>
+      <w:proofErr w:type="gramEnd"/>
+      <w:r>
+        <w:t xml:space="preserve"> in our JSX in StockPriceDisplay and I decided to play around with it. </w:t>
+      </w:r>
+      <w:r>
+        <w:t xml:space="preserve">After some time, </w:t>
+      </w:r>
+      <w:r>
+        <w:t xml:space="preserve">I figured out that </w:t>
+      </w:r>
+      <w:proofErr w:type="gramStart"/>
+      <w:r>
+        <w:t>the .history</w:t>
+      </w:r>
+      <w:proofErr w:type="gramEnd"/>
+      <w:r>
+        <w:t xml:space="preserve"> was just any name we could give it. In the historyOnClickHandler, there is </w:t>
+      </w:r>
+      <w:proofErr w:type="gramStart"/>
+      <w:r>
+        <w:t>props.stock</w:t>
+      </w:r>
+      <w:proofErr w:type="gramEnd"/>
+      <w:r>
+        <w:t xml:space="preserve"> which I was also confused about</w:t>
+      </w:r>
+      <w:r>
+        <w:t>.</w:t>
+      </w:r>
+      <w:r>
+        <w:t xml:space="preserve"> </w:t>
+      </w:r>
+      <w:r>
+        <w:t>This is where the React Developer tools really helped me understand</w:t>
+      </w:r>
+      <w:r>
+        <w:t xml:space="preserve"> props and the names that we have assigned to it.</w:t>
+      </w:r>
+      <w:r>
+        <w:t xml:space="preserve"> </w:t>
+      </w:r>
+      <w:r>
+        <w:t>It also showed me my component that I created after and made sure that the array of the previous stock was being passed</w:t>
+      </w:r>
+      <w:r>
+        <w:t xml:space="preserve">. </w:t>
+      </w:r>
+    </w:p>
+    <w:p>
+      <w:pPr>
+        <w:spacing w:line="480" w:lineRule="auto"/>
+        <w:ind w:firstLine="720"/>
+      </w:pPr>
+      <w:r>
+        <w:t xml:space="preserve">I understand that props </w:t>
+      </w:r>
+      <w:r>
+        <w:t>pass</w:t>
+      </w:r>
+      <w:r>
+        <w:t xml:space="preserve"> data, but it is one way and read only</w:t>
+      </w:r>
+      <w:r>
+        <w:t xml:space="preserve">. </w:t>
+      </w:r>
+      <w:r>
+        <w:t>Another challenging part that took some time to grasp was</w:t>
+      </w:r>
+      <w:r>
+        <w:t xml:space="preserve"> the</w:t>
+      </w:r>
+      <w:r>
+        <w:t xml:space="preserve"> useState</w:t>
+      </w:r>
+      <w:r>
+        <w:t xml:space="preserve"> hook</w:t>
+      </w:r>
+      <w:r>
+        <w:t>.</w:t>
+      </w:r>
+      <w:r>
+        <w:t xml:space="preserve"> After reading that guide on state it made much more sense.</w:t>
+      </w:r>
+      <w:r>
+        <w:t xml:space="preserve"> I learned that state is data that can be modified.</w:t>
+      </w:r>
+      <w:r>
+        <w:t xml:space="preserve"> </w:t>
+      </w:r>
+      <w:r>
+        <w:t>This made much more sense after looking at the React Developer Tools when I clicked the save button.</w:t>
+      </w:r>
+      <w:r>
+        <w:t xml:space="preserve"> It showed both states (the stockData and the array for previous stocks) and when we fetch another symbol, the stockData state changes. </w:t>
+      </w:r>
+      <w:r>
+        <w:t xml:space="preserve">A problem </w:t>
+      </w:r>
+      <w:r>
+        <w:lastRenderedPageBreak/>
+        <w:t xml:space="preserve">that I ran into was trying to add </w:t>
+      </w:r>
+      <w:r>
+        <w:t xml:space="preserve">an item into our array of previous stocks. At first, I </w:t>
+      </w:r>
+      <w:proofErr w:type="gramStart"/>
+      <w:r>
+        <w:t>tried .push</w:t>
+      </w:r>
+      <w:proofErr w:type="gramEnd"/>
+      <w:r>
+        <w:t xml:space="preserve"> which it did add it to my array, but it would crash my app</w:t>
+      </w:r>
+      <w:r>
+        <w:t xml:space="preserve"> with the error: “</w:t>
+      </w:r>
+      <w:r>
+        <w:t>props.array.map is not a function</w:t>
+      </w:r>
+      <w:r>
+        <w:t>”</w:t>
+      </w:r>
+      <w:r>
+        <w:t>.</w:t>
+      </w:r>
+      <w:r>
+        <w:t xml:space="preserve"> After a google search, I found an article that covers adding items to an array in React state. I learned</w:t>
+      </w:r>
+      <w:r>
+        <w:t xml:space="preserve"> </w:t>
+      </w:r>
+      <w:proofErr w:type="gramStart"/>
+      <w:r>
+        <w:t>that .push</w:t>
+      </w:r>
+      <w:proofErr w:type="gramEnd"/>
+      <w:r>
+        <w:t xml:space="preserve"> tries to change the state directly to my array. Instead, I needed to pass the updated state to my setArray. This can be done </w:t>
+      </w:r>
+      <w:proofErr w:type="gramStart"/>
+      <w:r>
+        <w:t>with .concat</w:t>
+      </w:r>
+      <w:proofErr w:type="gramEnd"/>
+      <w:r>
+        <w:t xml:space="preserve">, which in the end worked for me. I also learned that state is immutable meaning we cannot change its </w:t>
+      </w:r>
+      <w:proofErr w:type="gramStart"/>
+      <w:r>
+        <w:t>value(</w:t>
+      </w:r>
+      <w:proofErr w:type="gramEnd"/>
+      <w:r>
+        <w:t>I mentioned earlier how props are one way read-only).</w:t>
+      </w:r>
+    </w:p>
+    <w:p>
+      <w:pPr>
+        <w:spacing w:line="480" w:lineRule="auto"/>
+        <w:ind w:firstLine="720"/>
+      </w:pPr>
+      <w:r>
+        <w:t>In total I spent around 15-20 hours trying to understand concepts and writing the code. I tested my app primarily with logging and the developer tools. I believe that I have the requirements needed. Overall, I felt that I have learned a lot with this app. It was a good entry example with React and component based architechture.</w:t>
+      </w:r>
     </w:p>
     <w:sectPr>
       <w:pgSz w:w="12240" w:h="15840"/>
@@ -147,6 +417,7 @@
     <w:lsdException w:name="HTML Sample" w:semiHidden="1" w:unhideWhenUsed="1"/>
     <w:lsdException w:name="HTML Typewriter" w:semiHidden="1" w:unhideWhenUsed="1"/>
     <w:lsdException w:name="HTML Variable" w:semiHidden="1" w:unhideWhenUsed="1"/>
+    <w:lsdException w:name="Normal Table" w:semiHidden="1" w:unhideWhenUsed="1"/>
     <w:lsdException w:name="annotation subject" w:semiHidden="1" w:unhideWhenUsed="1"/>
     <w:lsdException w:name="No List" w:semiHidden="1" w:unhideWhenUsed="1"/>
     <w:lsdException w:name="Outline List 1" w:semiHidden="1" w:unhideWhenUsed="1"/>
@@ -192,9 +463,11 @@
     <w:lsdException w:name="Table Subtle 1" w:semiHidden="1" w:unhideWhenUsed="1"/>
     <w:lsdException w:name="Table Subtle 2" w:semiHidden="1" w:unhideWhenUsed="1"/>
     <w:lsdException w:name="Table Web 1" w:semiHidden="1" w:unhideWhenUsed="1"/>
+    <w:lsdException w:name="Table Web 2" w:semiHidden="1" w:unhideWhenUsed="1"/>
     <w:lsdException w:name="Table Web 3" w:semiHidden="1" w:unhideWhenUsed="1"/>
     <w:lsdException w:name="Balloon Text" w:semiHidden="1" w:unhideWhenUsed="1"/>
     <w:lsdException w:name="Table Grid" w:uiPriority="39"/>
+    <w:lsdException w:name="Table Theme" w:semiHidden="1" w:unhideWhenUsed="1"/>
     <w:lsdException w:name="Placeholder Text" w:semiHidden="1"/>
     <w:lsdException w:name="No Spacing" w:uiPriority="1" w:qFormat="1"/>
     <w:lsdException w:name="Light Shading" w:uiPriority="60"/>
@@ -893,18 +1166,18 @@
 </file>
 
 <file path=customXml/item2.xml><?xml version="1.0" encoding="utf-8"?>
+<p:properties xmlns:p="http://schemas.microsoft.com/office/2006/metadata/properties" xmlns:xsi="http://www.w3.org/2001/XMLSchema-instance" xmlns:pc="http://schemas.microsoft.com/office/infopath/2007/PartnerControls">
+  <documentManagement/>
+</p:properties>
+</file>
+
+<file path=customXml/item3.xml><?xml version="1.0" encoding="utf-8"?>
 <?mso-contentType ?>
 <FormTemplates xmlns="http://schemas.microsoft.com/sharepoint/v3/contenttype/forms">
   <Display>DocumentLibraryForm</Display>
   <Edit>DocumentLibraryForm</Edit>
   <New>DocumentLibraryForm</New>
 </FormTemplates>
-</file>
-
-<file path=customXml/item3.xml><?xml version="1.0" encoding="utf-8"?>
-<p:properties xmlns:p="http://schemas.microsoft.com/office/2006/metadata/properties" xmlns:xsi="http://www.w3.org/2001/XMLSchema-instance" xmlns:pc="http://schemas.microsoft.com/office/infopath/2007/PartnerControls">
-  <documentManagement/>
-</p:properties>
 </file>
 
 <file path=customXml/itemProps1.xml><?xml version="1.0" encoding="utf-8"?>
@@ -926,18 +1199,18 @@
 </file>
 
 <file path=customXml/itemProps2.xml><?xml version="1.0" encoding="utf-8"?>
-<ds:datastoreItem xmlns:ds="http://schemas.openxmlformats.org/officeDocument/2006/customXml" ds:itemID="{C4821708-E973-401B-B46F-F439CD180BF4}">
-  <ds:schemaRefs>
-    <ds:schemaRef ds:uri="http://schemas.microsoft.com/sharepoint/v3/contenttype/forms"/>
-  </ds:schemaRefs>
-</ds:datastoreItem>
-</file>
-
-<file path=customXml/itemProps3.xml><?xml version="1.0" encoding="utf-8"?>
 <ds:datastoreItem xmlns:ds="http://schemas.openxmlformats.org/officeDocument/2006/customXml" ds:itemID="{D7D9EA75-BC75-42D7-9C6B-1C7D95E8E38F}">
   <ds:schemaRefs>
     <ds:schemaRef ds:uri="http://schemas.microsoft.com/office/2006/metadata/properties"/>
     <ds:schemaRef ds:uri="http://schemas.microsoft.com/office/infopath/2007/PartnerControls"/>
   </ds:schemaRefs>
 </ds:datastoreItem>
+</file>
+
+<file path=customXml/itemProps3.xml><?xml version="1.0" encoding="utf-8"?>
+<ds:datastoreItem xmlns:ds="http://schemas.openxmlformats.org/officeDocument/2006/customXml" ds:itemID="{C4821708-E973-401B-B46F-F439CD180BF4}">
+  <ds:schemaRefs>
+    <ds:schemaRef ds:uri="http://schemas.microsoft.com/sharepoint/v3/contenttype/forms"/>
+  </ds:schemaRefs>
+</ds:datastoreItem>
 </file>
</xml_diff>